<commit_message>
Made changes to Onepager.docx
Made some changes in the FUNCTIONALITY.
</commit_message>
<xml_diff>
--- a/Onepager.docx
+++ b/Onepager.docx
@@ -15,8 +15,10 @@
           <w:rFonts w:ascii="Times New Roman" w:hAnsi="Times New Roman" w:cs="Times New Roman"/>
           <w:color w:val="auto"/>
         </w:rPr>
-        <w:t>KOMAROCK APP</w:t>
-      </w:r>
+        <w:t>KOMAROCK</w:t>
+      </w:r>
+      <w:bookmarkStart w:id="0" w:name="_GoBack"/>
+      <w:bookmarkEnd w:id="0"/>
     </w:p>
     <w:p>
       <w:pPr>
@@ -227,7 +229,7 @@
           <w:rFonts w:ascii="Times New Roman" w:hAnsi="Times New Roman" w:cs="Times New Roman"/>
           <w:sz w:val="24"/>
         </w:rPr>
-        <w:t>-Administrator registration.</w:t>
+        <w:t>-Student registration and deregistration.</w:t>
       </w:r>
     </w:p>
     <w:p>
@@ -242,7 +244,7 @@
           <w:rFonts w:ascii="Times New Roman" w:hAnsi="Times New Roman" w:cs="Times New Roman"/>
           <w:sz w:val="24"/>
         </w:rPr>
-        <w:t>-Student registration and deregistration.</w:t>
+        <w:t>-Viewing of school achievements.</w:t>
       </w:r>
     </w:p>
     <w:p>
@@ -257,7 +259,7 @@
           <w:rFonts w:ascii="Times New Roman" w:hAnsi="Times New Roman" w:cs="Times New Roman"/>
           <w:sz w:val="24"/>
         </w:rPr>
-        <w:t>-Viewing of school achievements.</w:t>
+        <w:t>-Services offered by the school (such as library).</w:t>
       </w:r>
     </w:p>
     <w:p>
@@ -272,30 +274,32 @@
           <w:rFonts w:ascii="Times New Roman" w:hAnsi="Times New Roman" w:cs="Times New Roman"/>
           <w:sz w:val="24"/>
         </w:rPr>
-        <w:t>-Services offered by the school (such as library).</w:t>
+        <w:t>-Viewing school schedules, events as well as rules and regulations.</w:t>
       </w:r>
     </w:p>
     <w:p>
       <w:pPr>
         <w:rPr>
           <w:rFonts w:ascii="Times New Roman" w:hAnsi="Times New Roman" w:cs="Times New Roman"/>
-          <w:sz w:val="24"/>
-        </w:rPr>
-      </w:pPr>
-      <w:r>
-        <w:rPr>
-          <w:rFonts w:ascii="Times New Roman" w:hAnsi="Times New Roman" w:cs="Times New Roman"/>
-          <w:sz w:val="24"/>
-        </w:rPr>
-        <w:t>-Viewing school schedules, events as well as rules and regulations.</w:t>
-      </w:r>
+        </w:rPr>
+      </w:pPr>
     </w:p>
     <w:p>
       <w:pPr>
         <w:rPr>
           <w:rFonts w:ascii="Times New Roman" w:hAnsi="Times New Roman" w:cs="Times New Roman"/>
-        </w:rPr>
-      </w:pPr>
+          <w:b/>
+          <w:sz w:val="24"/>
+        </w:rPr>
+      </w:pPr>
+      <w:r>
+        <w:rPr>
+          <w:rFonts w:ascii="Times New Roman" w:hAnsi="Times New Roman" w:cs="Times New Roman"/>
+          <w:b/>
+          <w:sz w:val="24"/>
+        </w:rPr>
+        <w:t>Functionalities implemented:</w:t>
+      </w:r>
     </w:p>
     <w:p>
       <w:pPr>
@@ -311,24 +315,22 @@
           <w:b/>
           <w:sz w:val="24"/>
         </w:rPr>
-        <w:t>Functionalities implemented:</w:t>
+        <w:t>Administrator’s module:</w:t>
       </w:r>
     </w:p>
     <w:p>
       <w:pPr>
         <w:rPr>
           <w:rFonts w:ascii="Times New Roman" w:hAnsi="Times New Roman" w:cs="Times New Roman"/>
-          <w:b/>
-          <w:sz w:val="24"/>
-        </w:rPr>
-      </w:pPr>
-      <w:r>
-        <w:rPr>
-          <w:rFonts w:ascii="Times New Roman" w:hAnsi="Times New Roman" w:cs="Times New Roman"/>
-          <w:b/>
-          <w:sz w:val="24"/>
-        </w:rPr>
-        <w:t>Teachers’ module:</w:t>
+          <w:sz w:val="24"/>
+        </w:rPr>
+      </w:pPr>
+      <w:r>
+        <w:rPr>
+          <w:rFonts w:ascii="Times New Roman" w:hAnsi="Times New Roman" w:cs="Times New Roman"/>
+          <w:sz w:val="24"/>
+        </w:rPr>
+        <w:t>This will include:</w:t>
       </w:r>
     </w:p>
     <w:p>
@@ -343,7 +345,7 @@
           <w:rFonts w:ascii="Times New Roman" w:hAnsi="Times New Roman" w:cs="Times New Roman"/>
           <w:sz w:val="24"/>
         </w:rPr>
-        <w:t>This will include:</w:t>
+        <w:t>-Student registration and deregistration.</w:t>
       </w:r>
     </w:p>
     <w:p>
@@ -358,39 +360,54 @@
           <w:rFonts w:ascii="Times New Roman" w:hAnsi="Times New Roman" w:cs="Times New Roman"/>
           <w:sz w:val="24"/>
         </w:rPr>
-        <w:t>-Teacher’s registration and record keeping</w:t>
+        <w:t>-Teacher registration.</w:t>
       </w:r>
     </w:p>
     <w:p>
       <w:pPr>
         <w:rPr>
           <w:rFonts w:ascii="Times New Roman" w:hAnsi="Times New Roman" w:cs="Times New Roman"/>
-          <w:sz w:val="24"/>
-        </w:rPr>
-      </w:pPr>
-      <w:r>
-        <w:rPr>
-          <w:rFonts w:ascii="Times New Roman" w:hAnsi="Times New Roman" w:cs="Times New Roman"/>
-          <w:sz w:val="24"/>
-        </w:rPr>
-        <w:t>-Teacher status (on duty, off duty, on leave)</w:t>
+          <w:b/>
+          <w:sz w:val="24"/>
+        </w:rPr>
+      </w:pPr>
+      <w:r>
+        <w:rPr>
+          <w:rFonts w:ascii="Times New Roman" w:hAnsi="Times New Roman" w:cs="Times New Roman"/>
+          <w:b/>
+          <w:sz w:val="24"/>
+        </w:rPr>
+        <w:t>Home</w:t>
+      </w:r>
+      <w:r>
+        <w:rPr>
+          <w:rFonts w:ascii="Times New Roman" w:hAnsi="Times New Roman" w:cs="Times New Roman"/>
+          <w:b/>
+          <w:sz w:val="24"/>
+        </w:rPr>
+        <w:t xml:space="preserve"> module:</w:t>
       </w:r>
     </w:p>
     <w:p>
       <w:pPr>
         <w:rPr>
           <w:rFonts w:ascii="Times New Roman" w:hAnsi="Times New Roman" w:cs="Times New Roman"/>
-          <w:b/>
-          <w:sz w:val="24"/>
-        </w:rPr>
-      </w:pPr>
-      <w:r>
-        <w:rPr>
-          <w:rFonts w:ascii="Times New Roman" w:hAnsi="Times New Roman" w:cs="Times New Roman"/>
-          <w:b/>
-          <w:sz w:val="24"/>
-        </w:rPr>
-        <w:t>Administrator’s module:</w:t>
+          <w:sz w:val="24"/>
+        </w:rPr>
+      </w:pPr>
+      <w:r>
+        <w:rPr>
+          <w:rFonts w:ascii="Times New Roman" w:hAnsi="Times New Roman" w:cs="Times New Roman"/>
+          <w:sz w:val="24"/>
+        </w:rPr>
+        <w:t>This module will allow anyone accessing the website</w:t>
+      </w:r>
+      <w:r>
+        <w:rPr>
+          <w:rFonts w:ascii="Times New Roman" w:hAnsi="Times New Roman" w:cs="Times New Roman"/>
+          <w:sz w:val="24"/>
+        </w:rPr>
+        <w:t xml:space="preserve"> to:</w:t>
       </w:r>
     </w:p>
     <w:p>
@@ -405,7 +422,7 @@
           <w:rFonts w:ascii="Times New Roman" w:hAnsi="Times New Roman" w:cs="Times New Roman"/>
           <w:sz w:val="24"/>
         </w:rPr>
-        <w:t>This will include:</w:t>
+        <w:t>-Be able to view the school achievements.</w:t>
       </w:r>
     </w:p>
     <w:p>
@@ -420,7 +437,7 @@
           <w:rFonts w:ascii="Times New Roman" w:hAnsi="Times New Roman" w:cs="Times New Roman"/>
           <w:sz w:val="24"/>
         </w:rPr>
-        <w:t>-Administrator registration.</w:t>
+        <w:t>-Look at the services that the school offers such as Library.</w:t>
       </w:r>
     </w:p>
     <w:p>
@@ -435,135 +452,11 @@
           <w:rFonts w:ascii="Times New Roman" w:hAnsi="Times New Roman" w:cs="Times New Roman"/>
           <w:sz w:val="24"/>
         </w:rPr>
-        <w:t>-Student registration and deregistration.</w:t>
+        <w:t>-View the school events as well as rules and regulations.</w:t>
       </w:r>
     </w:p>
     <w:p>
       <w:pPr>
-        <w:rPr>
-          <w:rFonts w:ascii="Times New Roman" w:hAnsi="Times New Roman" w:cs="Times New Roman"/>
-          <w:sz w:val="24"/>
-        </w:rPr>
-      </w:pPr>
-      <w:r>
-        <w:rPr>
-          <w:rFonts w:ascii="Times New Roman" w:hAnsi="Times New Roman" w:cs="Times New Roman"/>
-          <w:sz w:val="24"/>
-        </w:rPr>
-        <w:lastRenderedPageBreak/>
-        <w:t>-Teacher registration.</w:t>
-      </w:r>
-    </w:p>
-    <w:p>
-      <w:pPr>
-        <w:rPr>
-          <w:rFonts w:ascii="Times New Roman" w:hAnsi="Times New Roman" w:cs="Times New Roman"/>
-          <w:b/>
-          <w:sz w:val="24"/>
-        </w:rPr>
-      </w:pPr>
-      <w:r>
-        <w:rPr>
-          <w:rFonts w:ascii="Times New Roman" w:hAnsi="Times New Roman" w:cs="Times New Roman"/>
-          <w:b/>
-          <w:sz w:val="24"/>
-        </w:rPr>
-        <w:t>Home</w:t>
-      </w:r>
-      <w:r>
-        <w:rPr>
-          <w:rFonts w:ascii="Times New Roman" w:hAnsi="Times New Roman" w:cs="Times New Roman"/>
-          <w:b/>
-          <w:sz w:val="24"/>
-        </w:rPr>
-        <w:t xml:space="preserve"> module:</w:t>
-      </w:r>
-    </w:p>
-    <w:p>
-      <w:pPr>
-        <w:rPr>
-          <w:rFonts w:ascii="Times New Roman" w:hAnsi="Times New Roman" w:cs="Times New Roman"/>
-          <w:sz w:val="24"/>
-        </w:rPr>
-      </w:pPr>
-      <w:r>
-        <w:rPr>
-          <w:rFonts w:ascii="Times New Roman" w:hAnsi="Times New Roman" w:cs="Times New Roman"/>
-          <w:sz w:val="24"/>
-        </w:rPr>
-        <w:t xml:space="preserve">This module will </w:t>
-      </w:r>
-      <w:bookmarkStart w:id="0" w:name="_GoBack"/>
-      <w:r>
-        <w:rPr>
-          <w:rFonts w:ascii="Times New Roman" w:hAnsi="Times New Roman" w:cs="Times New Roman"/>
-          <w:sz w:val="24"/>
-        </w:rPr>
-        <w:t>allow anyone accessing the website</w:t>
-      </w:r>
-      <w:r>
-        <w:rPr>
-          <w:rFonts w:ascii="Times New Roman" w:hAnsi="Times New Roman" w:cs="Times New Roman"/>
-          <w:sz w:val="24"/>
-        </w:rPr>
-        <w:t xml:space="preserve"> </w:t>
-      </w:r>
-      <w:bookmarkEnd w:id="0"/>
-      <w:r>
-        <w:rPr>
-          <w:rFonts w:ascii="Times New Roman" w:hAnsi="Times New Roman" w:cs="Times New Roman"/>
-          <w:sz w:val="24"/>
-        </w:rPr>
-        <w:t>to:</w:t>
-      </w:r>
-    </w:p>
-    <w:p>
-      <w:pPr>
-        <w:rPr>
-          <w:rFonts w:ascii="Times New Roman" w:hAnsi="Times New Roman" w:cs="Times New Roman"/>
-          <w:sz w:val="24"/>
-        </w:rPr>
-      </w:pPr>
-      <w:r>
-        <w:rPr>
-          <w:rFonts w:ascii="Times New Roman" w:hAnsi="Times New Roman" w:cs="Times New Roman"/>
-          <w:sz w:val="24"/>
-        </w:rPr>
-        <w:t>-Be able to view the school achievements.</w:t>
-      </w:r>
-    </w:p>
-    <w:p>
-      <w:pPr>
-        <w:rPr>
-          <w:rFonts w:ascii="Times New Roman" w:hAnsi="Times New Roman" w:cs="Times New Roman"/>
-          <w:sz w:val="24"/>
-        </w:rPr>
-      </w:pPr>
-      <w:r>
-        <w:rPr>
-          <w:rFonts w:ascii="Times New Roman" w:hAnsi="Times New Roman" w:cs="Times New Roman"/>
-          <w:sz w:val="24"/>
-        </w:rPr>
-        <w:t>-Look at the services that the school offers such as Library.</w:t>
-      </w:r>
-    </w:p>
-    <w:p>
-      <w:pPr>
-        <w:rPr>
-          <w:rFonts w:ascii="Times New Roman" w:hAnsi="Times New Roman" w:cs="Times New Roman"/>
-          <w:sz w:val="24"/>
-        </w:rPr>
-      </w:pPr>
-      <w:r>
-        <w:rPr>
-          <w:rFonts w:ascii="Times New Roman" w:hAnsi="Times New Roman" w:cs="Times New Roman"/>
-          <w:sz w:val="24"/>
-        </w:rPr>
-        <w:t>-View the school events as well as rules and regulations.</w:t>
-      </w:r>
-    </w:p>
-    <w:p>
-      <w:pPr>
         <w:pStyle w:val="Heading2"/>
         <w:rPr>
           <w:rFonts w:ascii="Times New Roman" w:eastAsiaTheme="minorHAnsi" w:hAnsi="Times New Roman" w:cs="Times New Roman"/>
@@ -575,6 +468,7 @@
           <w:rFonts w:ascii="Times New Roman" w:eastAsiaTheme="minorHAnsi" w:hAnsi="Times New Roman" w:cs="Times New Roman"/>
           <w:color w:val="auto"/>
         </w:rPr>
+        <w:lastRenderedPageBreak/>
         <w:t>High-Level Requirements</w:t>
       </w:r>
     </w:p>
@@ -3513,6 +3407,7 @@
     <w:rsidRoot w:val="00D07ECB"/>
     <w:rsid w:val="000C51D8"/>
     <w:rsid w:val="008A5564"/>
+    <w:rsid w:val="00A47614"/>
     <w:rsid w:val="00D07ECB"/>
     <w:rsid w:val="00F336AE"/>
   </w:rsids>

</xml_diff>